<commit_message>
Correzioni fatte in classe
</commit_message>
<xml_diff>
--- a/Portale Associazione Gifted - SRS.docx
+++ b/Portale Associazione Gifted - SRS.docx
@@ -27,13 +27,7 @@
         <w:rPr>
           <w:rFonts w:eastAsia="Times New Roman"/>
         </w:rPr>
-        <w:t xml:space="preserve"> - </w:t>
-      </w:r>
-      <w:r>
-        <w:rPr>
-          <w:rFonts w:eastAsia="Times New Roman"/>
-        </w:rPr>
-        <w:t>System</w:t>
+        <w:t xml:space="preserve"> - System</w:t>
       </w:r>
       <w:r>
         <w:rPr>
@@ -2112,10 +2106,7 @@
         </w:numPr>
       </w:pPr>
       <w:r>
-        <w:t xml:space="preserve">GDPR </w:t>
-      </w:r>
-      <w:r>
-        <w:t>(Reg. UE 2016/679)</w:t>
+        <w:t>GDPR (Reg. UE 2016/679)</w:t>
       </w:r>
     </w:p>
     <w:p>
@@ -2351,22 +2342,7 @@
         </w:numPr>
       </w:pPr>
       <w:r>
-        <w:t>Database MySQL</w:t>
-      </w:r>
-      <w:r>
-        <w:t xml:space="preserve"> </w:t>
-      </w:r>
-      <w:r>
-        <w:t xml:space="preserve">≥ </w:t>
-      </w:r>
-      <w:r>
-        <w:t>8</w:t>
-      </w:r>
-      <w:r>
-        <w:t>.</w:t>
-      </w:r>
-      <w:r>
-        <w:t>0</w:t>
+        <w:t>Database MySQL ≥ 8.0</w:t>
       </w:r>
     </w:p>
     <w:p>
@@ -2398,19 +2374,7 @@
         </w:numPr>
       </w:pPr>
       <w:r>
-        <w:t xml:space="preserve">Il visitatore </w:t>
-      </w:r>
-      <w:r>
-        <w:t xml:space="preserve">carica </w:t>
-      </w:r>
-      <w:r>
-        <w:t>un articolo</w:t>
-      </w:r>
-      <w:r>
-        <w:t xml:space="preserve"> (lo visualizza)</w:t>
-      </w:r>
-      <w:r>
-        <w:t>.</w:t>
+        <w:t>Il visitatore carica un articolo (lo visualizza).</w:t>
       </w:r>
     </w:p>
     <w:p>
@@ -3982,19 +3946,7 @@
           <w:rFonts w:eastAsia="Times New Roman"/>
         </w:rPr>
         <w:lastRenderedPageBreak/>
-        <w:t xml:space="preserve">Specifiche </w:t>
-      </w:r>
-      <w:r>
-        <w:rPr>
-          <w:rFonts w:eastAsia="Times New Roman"/>
-        </w:rPr>
-        <w:t xml:space="preserve">non </w:t>
-      </w:r>
-      <w:r>
-        <w:rPr>
-          <w:rFonts w:eastAsia="Times New Roman"/>
-        </w:rPr>
-        <w:t>funzionali</w:t>
+        <w:t>Specifiche non funzionali</w:t>
       </w:r>
       <w:bookmarkEnd w:id="10"/>
     </w:p>
@@ -5164,14 +5116,7 @@
                 <w:sz w:val="22"/>
                 <w:szCs w:val="22"/>
               </w:rPr>
-              <w:t xml:space="preserve">ID </w:t>
-            </w:r>
-            <w:r>
-              <w:rPr>
-                <w:sz w:val="22"/>
-                <w:szCs w:val="22"/>
-              </w:rPr>
-              <w:t>post</w:t>
+              <w:t>ID post</w:t>
             </w:r>
           </w:p>
         </w:tc>
@@ -5241,28 +5186,7 @@
                 <w:sz w:val="22"/>
                 <w:szCs w:val="22"/>
               </w:rPr>
-              <w:t xml:space="preserve">Utente WP </w:t>
-            </w:r>
-            <w:r>
-              <w:rPr>
-                <w:sz w:val="22"/>
-                <w:szCs w:val="22"/>
-              </w:rPr>
-              <w:t>(</w:t>
-            </w:r>
-            <w:r>
-              <w:rPr>
-                <w:sz w:val="22"/>
-                <w:szCs w:val="22"/>
-              </w:rPr>
-              <w:t>se loggato</w:t>
-            </w:r>
-            <w:r>
-              <w:rPr>
-                <w:sz w:val="22"/>
-                <w:szCs w:val="22"/>
-              </w:rPr>
-              <w:t>)</w:t>
+              <w:t>Utente WP (se loggato)</w:t>
             </w:r>
           </w:p>
         </w:tc>
@@ -5618,20 +5542,11 @@
         <w:pStyle w:val="Titolo4"/>
       </w:pPr>
       <w:r>
-        <w:t>7.1.</w:t>
-      </w:r>
-      <w:r>
-        <w:t>2</w:t>
-      </w:r>
-      <w:r>
-        <w:t xml:space="preserve"> </w:t>
+        <w:t xml:space="preserve">7.1.2 </w:t>
       </w:r>
       <w:proofErr w:type="spellStart"/>
       <w:r>
-        <w:t>wp_article_ratings</w:t>
-      </w:r>
-      <w:r>
-        <w:t>_cache</w:t>
+        <w:t>wp_article_ratings_cache</w:t>
       </w:r>
       <w:proofErr w:type="spellEnd"/>
     </w:p>
@@ -6405,13 +6320,7 @@
       </w:pPr>
       <w:bookmarkStart w:id="15" w:name="_Toc213228358"/>
       <w:r>
-        <w:t>8.</w:t>
-      </w:r>
-      <w:r>
-        <w:t>2</w:t>
-      </w:r>
-      <w:r>
-        <w:t xml:space="preserve"> </w:t>
+        <w:t xml:space="preserve">8.2 </w:t>
       </w:r>
       <w:proofErr w:type="spellStart"/>
       <w:r>
@@ -6609,16 +6518,7 @@
       </w:pPr>
       <w:bookmarkStart w:id="16" w:name="_Toc213228359"/>
       <w:r>
-        <w:t>8.</w:t>
-      </w:r>
-      <w:r>
-        <w:t>3</w:t>
-      </w:r>
-      <w:r>
-        <w:t xml:space="preserve"> </w:t>
-      </w:r>
-      <w:r>
-        <w:t>Hook WordPress</w:t>
+        <w:t>8.3 Hook WordPress</w:t>
       </w:r>
       <w:bookmarkEnd w:id="16"/>
     </w:p>
@@ -7049,10 +6949,7 @@
         <w:ind w:left="360"/>
       </w:pPr>
       <w:r>
-        <w:t>Ecco</w:t>
-      </w:r>
-      <w:r>
-        <w:t xml:space="preserve"> i livelli di test previsti e gli strumenti di riferimento</w:t>
+        <w:t>Ecco i livelli di test previsti e gli strumenti di riferimento</w:t>
       </w:r>
     </w:p>
     <w:tbl>
@@ -7744,21 +7641,7 @@
                 <w:sz w:val="22"/>
                 <w:szCs w:val="22"/>
               </w:rPr>
-              <w:t xml:space="preserve">Esecuzione guidata con </w:t>
-            </w:r>
-            <w:r>
-              <w:rPr>
-                <w:sz w:val="22"/>
-                <w:szCs w:val="22"/>
-              </w:rPr>
-              <w:t xml:space="preserve">la </w:t>
-            </w:r>
-            <w:r>
-              <w:rPr>
-                <w:sz w:val="22"/>
-                <w:szCs w:val="22"/>
-              </w:rPr>
-              <w:t>redazione</w:t>
+              <w:t>Esecuzione guidata con la redazione</w:t>
             </w:r>
           </w:p>
         </w:tc>
@@ -11454,17 +11337,9 @@
       </w:r>
       <w:proofErr w:type="gramStart"/>
       <w:r>
-        <w:t>).Non</w:t>
+        <w:t>).</w:t>
       </w:r>
       <w:proofErr w:type="gramEnd"/>
-      <w:r>
-        <w:t xml:space="preserve"> </w:t>
-      </w:r>
-      <w:proofErr w:type="spellStart"/>
-      <w:r>
-        <w:t>cr</w:t>
-      </w:r>
-      <w:proofErr w:type="spellEnd"/>
     </w:p>
     <w:sectPr>
       <w:pgSz w:w="11906" w:h="16838"/>

</xml_diff>